<commit_message>
Documento Final del Proyecto
</commit_message>
<xml_diff>
--- a/DSDProyectoPlantilla.docx
+++ b/DSDProyectoPlantilla.docx
@@ -21,7 +21,13 @@
         <w:t xml:space="preserve">Equipo: </w:t>
       </w:r>
       <w:r>
-        <w:t>DREAM TEM</w:t>
+        <w:t>DREAM TE</w:t>
+      </w:r>
+      <w:r>
+        <w:t>A</w:t>
+      </w:r>
+      <w:r>
+        <w:t>M</w:t>
       </w:r>
     </w:p>
     <w:p>
@@ -32,8 +38,10 @@
         <w:t xml:space="preserve">Repositorio: </w:t>
       </w:r>
       <w:r>
-        <w:t>URL del Repositorio de Código</w:t>
-      </w:r>
+        <w:t>https://github.com/lacielsa/proyectodsd_transito</w:t>
+      </w:r>
+      <w:bookmarkStart w:id="1" w:name="_GoBack"/>
+      <w:bookmarkEnd w:id="1"/>
     </w:p>
     <w:p>
       <w:pPr>
@@ -90,7 +98,16 @@
         <w:t>Alfonso Sánchez</w:t>
       </w:r>
       <w:r>
-        <w:t xml:space="preserve"> - Código</w:t>
+        <w:t xml:space="preserve"> </w:t>
+      </w:r>
+      <w:r>
+        <w:t>–</w:t>
+      </w:r>
+      <w:r>
+        <w:t xml:space="preserve"> </w:t>
+      </w:r>
+      <w:r>
+        <w:t>U900428</w:t>
       </w:r>
     </w:p>
     <w:p>
@@ -101,16 +118,25 @@
         <w:t>Luis Cabrera</w:t>
       </w:r>
       <w:r>
-        <w:t xml:space="preserve"> - Código</w:t>
-      </w:r>
-    </w:p>
-    <w:p>
-      <w:pPr>
-        <w:pStyle w:val="Normal1"/>
-      </w:pPr>
-      <w:r>
         <w:t xml:space="preserve"> </w:t>
       </w:r>
+      <w:r>
+        <w:t>–</w:t>
+      </w:r>
+      <w:r>
+        <w:t xml:space="preserve"> </w:t>
+      </w:r>
+      <w:r>
+        <w:t>U814299</w:t>
+      </w:r>
+    </w:p>
+    <w:p>
+      <w:pPr>
+        <w:pStyle w:val="Normal1"/>
+      </w:pPr>
+      <w:r>
+        <w:t xml:space="preserve"> </w:t>
+      </w:r>
     </w:p>
     <w:p>
       <w:pPr>
@@ -154,8 +180,8 @@
       <w:pPr>
         <w:pStyle w:val="Ttulo2"/>
       </w:pPr>
-      <w:bookmarkStart w:id="1" w:name="h.db108ghthpbf" w:colFirst="0" w:colLast="0"/>
-      <w:bookmarkEnd w:id="1"/>
+      <w:bookmarkStart w:id="2" w:name="h.db108ghthpbf" w:colFirst="0" w:colLast="0"/>
+      <w:bookmarkEnd w:id="2"/>
       <w:r>
         <w:t>Índice</w:t>
       </w:r>
@@ -320,8 +346,8 @@
       <w:pPr>
         <w:pStyle w:val="Ttulo3"/>
       </w:pPr>
-      <w:bookmarkStart w:id="2" w:name="h.ast5fg7qqypl" w:colFirst="0" w:colLast="0"/>
-      <w:bookmarkEnd w:id="2"/>
+      <w:bookmarkStart w:id="3" w:name="h.ast5fg7qqypl" w:colFirst="0" w:colLast="0"/>
+      <w:bookmarkEnd w:id="3"/>
       <w:r>
         <w:t>Introducción</w:t>
       </w:r>
@@ -504,8 +530,8 @@
       <w:pPr>
         <w:pStyle w:val="Ttulo3"/>
       </w:pPr>
-      <w:bookmarkStart w:id="3" w:name="h.vdveba4rixnk" w:colFirst="0" w:colLast="0"/>
-      <w:bookmarkEnd w:id="3"/>
+      <w:bookmarkStart w:id="4" w:name="h.vdveba4rixnk" w:colFirst="0" w:colLast="0"/>
+      <w:bookmarkEnd w:id="4"/>
       <w:r>
         <w:t>Antecedentes</w:t>
       </w:r>
@@ -560,8 +586,8 @@
       <w:pPr>
         <w:pStyle w:val="Ttulo3"/>
       </w:pPr>
-      <w:bookmarkStart w:id="4" w:name="h.e7ptcljh7ir1" w:colFirst="0" w:colLast="0"/>
-      <w:bookmarkEnd w:id="4"/>
+      <w:bookmarkStart w:id="5" w:name="h.e7ptcljh7ir1" w:colFirst="0" w:colLast="0"/>
+      <w:bookmarkEnd w:id="5"/>
       <w:r>
         <w:t>Objetivo del proyecto</w:t>
       </w:r>
@@ -589,8 +615,8 @@
       <w:pPr>
         <w:pStyle w:val="Ttulo3"/>
       </w:pPr>
-      <w:bookmarkStart w:id="5" w:name="h.r0nsfnrl0c1a" w:colFirst="0" w:colLast="0"/>
-      <w:bookmarkEnd w:id="5"/>
+      <w:bookmarkStart w:id="6" w:name="h.r0nsfnrl0c1a" w:colFirst="0" w:colLast="0"/>
+      <w:bookmarkEnd w:id="6"/>
       <w:r>
         <w:t>Beneficios del proyecto</w:t>
       </w:r>
@@ -709,8 +735,8 @@
       <w:pPr>
         <w:pStyle w:val="Ttulo3"/>
       </w:pPr>
-      <w:bookmarkStart w:id="6" w:name="h.c5txe4bt48dr" w:colFirst="0" w:colLast="0"/>
-      <w:bookmarkEnd w:id="6"/>
+      <w:bookmarkStart w:id="7" w:name="h.c5txe4bt48dr" w:colFirst="0" w:colLast="0"/>
+      <w:bookmarkEnd w:id="7"/>
       <w:r>
         <w:t>Descripción del proceso</w:t>
       </w:r>
@@ -722,8 +748,8 @@
           <w:noProof/>
         </w:rPr>
       </w:pPr>
-      <w:bookmarkStart w:id="7" w:name="h.11jef75svxhw" w:colFirst="0" w:colLast="0"/>
-      <w:bookmarkEnd w:id="7"/>
+      <w:bookmarkStart w:id="8" w:name="h.11jef75svxhw" w:colFirst="0" w:colLast="0"/>
+      <w:bookmarkEnd w:id="8"/>
       <w:r>
         <w:rPr>
           <w:noProof/>
@@ -830,8 +856,8 @@
       <w:pPr>
         <w:pStyle w:val="Ttulo3"/>
       </w:pPr>
-      <w:bookmarkStart w:id="8" w:name="h.wwqgbfjqym8e" w:colFirst="0" w:colLast="0"/>
-      <w:bookmarkEnd w:id="8"/>
+      <w:bookmarkStart w:id="9" w:name="h.wwqgbfjqym8e" w:colFirst="0" w:colLast="0"/>
+      <w:bookmarkEnd w:id="9"/>
       <w:r>
         <w:rPr>
           <w:noProof/>
@@ -929,17 +955,7 @@
           <w:sz w:val="24"/>
           <w:szCs w:val="24"/>
         </w:rPr>
-        <w:t xml:space="preserve">Desarrolle la </w:t>
-      </w:r>
-      <w:bookmarkStart w:id="9" w:name="_GoBack"/>
-      <w:bookmarkEnd w:id="9"/>
-      <w:r>
-        <w:rPr>
-          <w:rFonts w:asciiTheme="minorHAnsi" w:hAnsiTheme="minorHAnsi" w:cstheme="minorHAnsi"/>
-          <w:sz w:val="24"/>
-          <w:szCs w:val="24"/>
-        </w:rPr>
-        <w:t>capa de presentación del sistema.</w:t>
+        <w:t>Desarrolle la capa de presentación del sistema.</w:t>
       </w:r>
     </w:p>
     <w:p>
@@ -953,6 +969,170 @@
           <w:szCs w:val="24"/>
         </w:rPr>
       </w:pPr>
+    </w:p>
+    <w:p>
+      <w:pPr>
+        <w:jc w:val="center"/>
+      </w:pPr>
+      <w:r>
+        <w:rPr>
+          <w:noProof/>
+        </w:rPr>
+        <w:drawing>
+          <wp:inline distT="0" distB="0" distL="0" distR="0" wp14:anchorId="6432C53E" wp14:editId="0AC5D849">
+            <wp:extent cx="3295402" cy="2386940"/>
+            <wp:effectExtent l="19050" t="19050" r="635" b="0"/>
+            <wp:docPr id="5" name="Imagen 5"/>
+            <wp:cNvGraphicFramePr>
+              <a:graphicFrameLocks xmlns:a="http://schemas.openxmlformats.org/drawingml/2006/main" noChangeAspect="1"/>
+            </wp:cNvGraphicFramePr>
+            <a:graphic xmlns:a="http://schemas.openxmlformats.org/drawingml/2006/main">
+              <a:graphicData uri="http://schemas.openxmlformats.org/drawingml/2006/picture">
+                <pic:pic xmlns:pic="http://schemas.openxmlformats.org/drawingml/2006/picture">
+                  <pic:nvPicPr>
+                    <pic:cNvPr id="0" name=""/>
+                    <pic:cNvPicPr/>
+                  </pic:nvPicPr>
+                  <pic:blipFill rotWithShape="1">
+                    <a:blip r:embed="rId10"/>
+                    <a:srcRect r="41270" b="24368"/>
+                    <a:stretch/>
+                  </pic:blipFill>
+                  <pic:spPr bwMode="auto">
+                    <a:xfrm>
+                      <a:off x="0" y="0"/>
+                      <a:ext cx="3296013" cy="2387382"/>
+                    </a:xfrm>
+                    <a:prstGeom prst="rect">
+                      <a:avLst/>
+                    </a:prstGeom>
+                    <a:ln>
+                      <a:solidFill>
+                        <a:schemeClr val="tx1"/>
+                      </a:solidFill>
+                    </a:ln>
+                    <a:extLst>
+                      <a:ext uri="{53640926-AAD7-44D8-BBD7-CCE9431645EC}">
+                        <a14:shadowObscured xmlns:a14="http://schemas.microsoft.com/office/drawing/2010/main"/>
+                      </a:ext>
+                    </a:extLst>
+                  </pic:spPr>
+                </pic:pic>
+              </a:graphicData>
+            </a:graphic>
+          </wp:inline>
+        </w:drawing>
+      </w:r>
+    </w:p>
+    <w:p/>
+    <w:p>
+      <w:pPr>
+        <w:jc w:val="center"/>
+      </w:pPr>
+      <w:r>
+        <w:rPr>
+          <w:noProof/>
+        </w:rPr>
+        <w:drawing>
+          <wp:inline distT="0" distB="0" distL="0" distR="0" wp14:anchorId="63071D31" wp14:editId="22F7D53E">
+            <wp:extent cx="3295402" cy="2000992"/>
+            <wp:effectExtent l="19050" t="19050" r="635" b="0"/>
+            <wp:docPr id="6" name="Imagen 6"/>
+            <wp:cNvGraphicFramePr>
+              <a:graphicFrameLocks xmlns:a="http://schemas.openxmlformats.org/drawingml/2006/main" noChangeAspect="1"/>
+            </wp:cNvGraphicFramePr>
+            <a:graphic xmlns:a="http://schemas.openxmlformats.org/drawingml/2006/main">
+              <a:graphicData uri="http://schemas.openxmlformats.org/drawingml/2006/picture">
+                <pic:pic xmlns:pic="http://schemas.openxmlformats.org/drawingml/2006/picture">
+                  <pic:nvPicPr>
+                    <pic:cNvPr id="0" name=""/>
+                    <pic:cNvPicPr/>
+                  </pic:nvPicPr>
+                  <pic:blipFill rotWithShape="1">
+                    <a:blip r:embed="rId11"/>
+                    <a:srcRect r="41270" b="36597"/>
+                    <a:stretch/>
+                  </pic:blipFill>
+                  <pic:spPr bwMode="auto">
+                    <a:xfrm>
+                      <a:off x="0" y="0"/>
+                      <a:ext cx="3296013" cy="2001363"/>
+                    </a:xfrm>
+                    <a:prstGeom prst="rect">
+                      <a:avLst/>
+                    </a:prstGeom>
+                    <a:ln>
+                      <a:solidFill>
+                        <a:schemeClr val="tx1"/>
+                      </a:solidFill>
+                    </a:ln>
+                    <a:extLst>
+                      <a:ext uri="{53640926-AAD7-44D8-BBD7-CCE9431645EC}">
+                        <a14:shadowObscured xmlns:a14="http://schemas.microsoft.com/office/drawing/2010/main"/>
+                      </a:ext>
+                    </a:extLst>
+                  </pic:spPr>
+                </pic:pic>
+              </a:graphicData>
+            </a:graphic>
+          </wp:inline>
+        </w:drawing>
+      </w:r>
+    </w:p>
+    <w:p/>
+    <w:p>
+      <w:pPr>
+        <w:jc w:val="center"/>
+      </w:pPr>
+      <w:r>
+        <w:rPr>
+          <w:noProof/>
+        </w:rPr>
+        <w:drawing>
+          <wp:inline distT="0" distB="0" distL="0" distR="0" wp14:anchorId="18BC6958" wp14:editId="0F2202D4">
+            <wp:extent cx="3188524" cy="2012868"/>
+            <wp:effectExtent l="19050" t="19050" r="0" b="6985"/>
+            <wp:docPr id="7" name="Imagen 7"/>
+            <wp:cNvGraphicFramePr>
+              <a:graphicFrameLocks xmlns:a="http://schemas.openxmlformats.org/drawingml/2006/main" noChangeAspect="1"/>
+            </wp:cNvGraphicFramePr>
+            <a:graphic xmlns:a="http://schemas.openxmlformats.org/drawingml/2006/main">
+              <a:graphicData uri="http://schemas.openxmlformats.org/drawingml/2006/picture">
+                <pic:pic xmlns:pic="http://schemas.openxmlformats.org/drawingml/2006/picture">
+                  <pic:nvPicPr>
+                    <pic:cNvPr id="0" name=""/>
+                    <pic:cNvPicPr/>
+                  </pic:nvPicPr>
+                  <pic:blipFill rotWithShape="1">
+                    <a:blip r:embed="rId12"/>
+                    <a:srcRect r="43175" b="36221"/>
+                    <a:stretch/>
+                  </pic:blipFill>
+                  <pic:spPr bwMode="auto">
+                    <a:xfrm>
+                      <a:off x="0" y="0"/>
+                      <a:ext cx="3189115" cy="2013241"/>
+                    </a:xfrm>
+                    <a:prstGeom prst="rect">
+                      <a:avLst/>
+                    </a:prstGeom>
+                    <a:ln>
+                      <a:solidFill>
+                        <a:schemeClr val="tx1"/>
+                      </a:solidFill>
+                    </a:ln>
+                    <a:extLst>
+                      <a:ext uri="{53640926-AAD7-44D8-BBD7-CCE9431645EC}">
+                        <a14:shadowObscured xmlns:a14="http://schemas.microsoft.com/office/drawing/2010/main"/>
+                      </a:ext>
+                    </a:extLst>
+                  </pic:spPr>
+                </pic:pic>
+              </a:graphicData>
+            </a:graphic>
+          </wp:inline>
+        </w:drawing>
+      </w:r>
     </w:p>
     <w:p>
       <w:pPr>
@@ -1143,7 +1323,7 @@
       <w:r>
         <w:t xml:space="preserve">: </w:t>
       </w:r>
-      <w:hyperlink r:id="rId10" w:history="1">
+      <w:hyperlink r:id="rId13" w:history="1">
         <w:r>
           <w:rPr>
             <w:rStyle w:val="Hipervnculo"/>
@@ -1187,6 +1367,7 @@
       <w:r>
         <w:rPr>
           <w:rFonts w:asciiTheme="minorHAnsi" w:hAnsiTheme="minorHAnsi" w:cstheme="minorHAnsi"/>
+          <w:noProof/>
           <w:sz w:val="24"/>
           <w:szCs w:val="24"/>
         </w:rPr>
@@ -1207,7 +1388,7 @@
                     <pic:cNvPicPr/>
                   </pic:nvPicPr>
                   <pic:blipFill rotWithShape="1">
-                    <a:blip r:embed="rId11"/>
+                    <a:blip r:embed="rId14"/>
                     <a:srcRect t="3365" r="1431" b="3738"/>
                     <a:stretch/>
                   </pic:blipFill>
@@ -1325,7 +1506,7 @@
                     <pic:cNvPicPr/>
                   </pic:nvPicPr>
                   <pic:blipFill rotWithShape="1">
-                    <a:blip r:embed="rId12"/>
+                    <a:blip r:embed="rId15"/>
                     <a:srcRect b="4934"/>
                     <a:stretch/>
                   </pic:blipFill>
@@ -1367,111 +1548,6 @@
     </w:p>
     <w:p>
       <w:pPr>
-        <w:pStyle w:val="Normal1"/>
-        <w:jc w:val="both"/>
-      </w:pPr>
-      <w:r>
-        <w:rPr>
-          <w:shd w:val="clear" w:color="auto" w:fill="FFF2CC"/>
-        </w:rPr>
-        <w:t>Sprint 2</w:t>
-      </w:r>
-    </w:p>
-    <w:p>
-      <w:pPr>
-        <w:pStyle w:val="Normal1"/>
-        <w:numPr>
-          <w:ilvl w:val="0"/>
-          <w:numId w:val="2"/>
-        </w:numPr>
-        <w:ind w:hanging="359"/>
-        <w:jc w:val="both"/>
-      </w:pPr>
-      <w:r>
-        <w:rPr>
-          <w:shd w:val="clear" w:color="auto" w:fill="FFF2CC"/>
-        </w:rPr>
-        <w:t>Desarrolle la capa de presentación e integración del sistema.</w:t>
-      </w:r>
-    </w:p>
-    <w:p>
-      <w:pPr>
-        <w:pStyle w:val="Normal1"/>
-        <w:numPr>
-          <w:ilvl w:val="0"/>
-          <w:numId w:val="2"/>
-        </w:numPr>
-        <w:ind w:hanging="359"/>
-        <w:jc w:val="both"/>
-      </w:pPr>
-      <w:r>
-        <w:rPr>
-          <w:shd w:val="clear" w:color="auto" w:fill="FFF2CC"/>
-        </w:rPr>
-        <w:t xml:space="preserve">Desarrolle todos los servicios identificados (Web </w:t>
-      </w:r>
-      <w:proofErr w:type="spellStart"/>
-      <w:r>
-        <w:rPr>
-          <w:shd w:val="clear" w:color="auto" w:fill="FFF2CC"/>
-        </w:rPr>
-        <w:t>Services</w:t>
-      </w:r>
-      <w:proofErr w:type="spellEnd"/>
-      <w:r>
-        <w:rPr>
-          <w:shd w:val="clear" w:color="auto" w:fill="FFF2CC"/>
-        </w:rPr>
-        <w:t xml:space="preserve"> SOAP, Web </w:t>
-      </w:r>
-      <w:proofErr w:type="spellStart"/>
-      <w:r>
-        <w:rPr>
-          <w:shd w:val="clear" w:color="auto" w:fill="FFF2CC"/>
-        </w:rPr>
-        <w:t>Services</w:t>
-      </w:r>
-      <w:proofErr w:type="spellEnd"/>
-      <w:r>
-        <w:rPr>
-          <w:shd w:val="clear" w:color="auto" w:fill="FFF2CC"/>
-        </w:rPr>
-        <w:t xml:space="preserve"> REST y mensajería)</w:t>
-      </w:r>
-    </w:p>
-    <w:p>
-      <w:pPr>
-        <w:pStyle w:val="Normal1"/>
-        <w:numPr>
-          <w:ilvl w:val="0"/>
-          <w:numId w:val="2"/>
-        </w:numPr>
-        <w:ind w:hanging="359"/>
-        <w:jc w:val="both"/>
-      </w:pPr>
-      <w:r>
-        <w:rPr>
-          <w:shd w:val="clear" w:color="auto" w:fill="FFF2CC"/>
-        </w:rPr>
-        <w:t xml:space="preserve">Desarrolle </w:t>
-      </w:r>
-      <w:proofErr w:type="spellStart"/>
-      <w:r>
-        <w:rPr>
-          <w:shd w:val="clear" w:color="auto" w:fill="FFF2CC"/>
-        </w:rPr>
-        <w:t>tests</w:t>
-      </w:r>
-      <w:proofErr w:type="spellEnd"/>
-      <w:r>
-        <w:rPr>
-          <w:shd w:val="clear" w:color="auto" w:fill="FFF2CC"/>
-        </w:rPr>
-        <w:t xml:space="preserve"> de unitarios y de integración automatizados para todos los servicios desarrollados.</w:t>
-      </w:r>
-    </w:p>
-    <w:p>
-      <w:pPr>
         <w:pStyle w:val="Ttulo3"/>
         <w:jc w:val="both"/>
       </w:pPr>
@@ -1513,13 +1589,7 @@
         </w:numPr>
       </w:pPr>
       <w:r>
-        <w:t xml:space="preserve">Se comprobó la importancia de tener la implementación de la consulta a la base de datos de </w:t>
-      </w:r>
-      <w:r>
-        <w:t>RENIEC</w:t>
-      </w:r>
-      <w:r>
-        <w:t xml:space="preserve"> en un web </w:t>
+        <w:t xml:space="preserve">Se comprobó la importancia de tener la implementación de la consulta a la base de datos de RENIEC en un web </w:t>
       </w:r>
       <w:proofErr w:type="spellStart"/>
       <w:r>
@@ -1547,27 +1617,64 @@
         <w:pStyle w:val="Normal1"/>
       </w:pPr>
       <w:r>
+        <w:t xml:space="preserve">El uso del repositorio </w:t>
+      </w:r>
+      <w:proofErr w:type="spellStart"/>
+      <w:r>
+        <w:t>git</w:t>
+      </w:r>
+      <w:proofErr w:type="spellEnd"/>
+      <w:r>
+        <w:t xml:space="preserve"> fue muy importante, puesto que cada uno de los miembros del grupo avanzó de forma progresiva y coherente. La integración fue exitosa y sin perder ningún cambio. No hay duda que es una gran opción para trabajos grupales a distancia</w:t>
+      </w:r>
+    </w:p>
+    <w:p>
+      <w:pPr>
+        <w:pStyle w:val="Normal1"/>
+      </w:pPr>
+    </w:p>
+    <w:p>
+      <w:pPr>
+        <w:pStyle w:val="Normal1"/>
+      </w:pPr>
+    </w:p>
+    <w:p>
+      <w:pPr>
+        <w:rPr>
+          <w:b/>
+        </w:rPr>
+      </w:pPr>
+      <w:r>
+        <w:rPr>
+          <w:b/>
+        </w:rPr>
+        <w:t>G</w:t>
+      </w:r>
+      <w:r>
+        <w:rPr>
+          <w:b/>
+        </w:rPr>
+        <w:t>LOSARIO</w:t>
+      </w:r>
+    </w:p>
+    <w:p>
+      <w:pPr>
+        <w:rPr>
+          <w:b/>
+        </w:rPr>
+      </w:pPr>
+      <w:r>
+        <w:rPr>
+          <w:b/>
+        </w:rPr>
+        <w:t>RENIEC</w:t>
+      </w:r>
+    </w:p>
+    <w:p>
+      <w:r>
         <w:lastRenderedPageBreak/>
-        <w:t xml:space="preserve">El uso del repositorio </w:t>
-      </w:r>
-      <w:proofErr w:type="spellStart"/>
-      <w:r>
-        <w:t>git</w:t>
-      </w:r>
-      <w:proofErr w:type="spellEnd"/>
-      <w:r>
-        <w:t xml:space="preserve"> fue muy importante, puesto que cada uno de los miembros del grupo avanzó de forma progresiva y coherente. La integración fue exitosa y sin perder ningún cambio. No hay duda que es una gran opción para trabajos grupales a distancia</w:t>
-      </w:r>
-    </w:p>
-    <w:p>
-      <w:pPr>
-        <w:pStyle w:val="Normal1"/>
-      </w:pPr>
-    </w:p>
-    <w:p>
-      <w:pPr>
-        <w:pStyle w:val="Normal1"/>
-      </w:pPr>
+        <w:t>Registro Nacional de Identificación y Estado Civil</w:t>
+      </w:r>
     </w:p>
     <w:p>
       <w:pPr>
@@ -1579,13 +1686,18 @@
         <w:rPr>
           <w:b/>
         </w:rPr>
-        <w:t>G</w:t>
+        <w:t>S</w:t>
       </w:r>
       <w:r>
         <w:rPr>
           <w:b/>
         </w:rPr>
-        <w:t>LOSARIO</w:t>
+        <w:t>AT</w:t>
+      </w:r>
+    </w:p>
+    <w:p>
+      <w:r>
+        <w:t>Sistema de Administración Tributaria</w:t>
       </w:r>
     </w:p>
     <w:p>
@@ -1598,48 +1710,6 @@
         <w:rPr>
           <w:b/>
         </w:rPr>
-        <w:t>RENIEC</w:t>
-      </w:r>
-    </w:p>
-    <w:p>
-      <w:r>
-        <w:t>Registro Nacional de Identificación y Estado Civil</w:t>
-      </w:r>
-    </w:p>
-    <w:p>
-      <w:pPr>
-        <w:rPr>
-          <w:b/>
-        </w:rPr>
-      </w:pPr>
-      <w:r>
-        <w:rPr>
-          <w:b/>
-        </w:rPr>
-        <w:t>S</w:t>
-      </w:r>
-      <w:r>
-        <w:rPr>
-          <w:b/>
-        </w:rPr>
-        <w:t>AT</w:t>
-      </w:r>
-    </w:p>
-    <w:p>
-      <w:r>
-        <w:t>Sistema de Administración Tributaria</w:t>
-      </w:r>
-    </w:p>
-    <w:p>
-      <w:pPr>
-        <w:rPr>
-          <w:b/>
-        </w:rPr>
-      </w:pPr>
-      <w:r>
-        <w:rPr>
-          <w:b/>
-        </w:rPr>
         <w:t>SCRUMY</w:t>
       </w:r>
     </w:p>
@@ -1652,7 +1722,7 @@
       </w:r>
     </w:p>
     <w:sectPr>
-      <w:headerReference w:type="default" r:id="rId13"/>
+      <w:headerReference w:type="default" r:id="rId16"/>
       <w:pgSz w:w="12240" w:h="15840"/>
       <w:pgMar w:top="1440" w:right="1440" w:bottom="1440" w:left="1440" w:header="720" w:footer="720" w:gutter="0"/>
       <w:cols w:space="720"/>

</xml_diff>

<commit_message>
WEB SERVICE REST by LACIELSA
</commit_message>
<xml_diff>
--- a/DSDProyectoPlantilla.docx
+++ b/DSDProyectoPlantilla.docx
@@ -106,6 +106,9 @@
       </w:r>
       <w:r>
         <w:t>U900428</w:t>
+      </w:r>
+      <w:r>
+        <w:t xml:space="preserve">  Blog: http://dsd2013.blogspot.com</w:t>
       </w:r>
     </w:p>
     <w:p>
@@ -761,7 +764,7 @@
       <w:r>
         <w:rPr>
           <w:noProof/>
-          <w:lang w:val="es-MX" w:eastAsia="es-MX"/>
+          <w:lang w:val="es-CR" w:eastAsia="es-CR"/>
         </w:rPr>
         <w:drawing>
           <wp:anchor distT="0" distB="0" distL="114300" distR="114300" simplePos="0" relativeHeight="251658240" behindDoc="0" locked="0" layoutInCell="1" allowOverlap="1" wp14:anchorId="2895ABBE" wp14:editId="10EA565F">
@@ -870,7 +873,7 @@
       <w:r>
         <w:rPr>
           <w:noProof/>
-          <w:lang w:val="es-MX" w:eastAsia="es-MX"/>
+          <w:lang w:val="es-CR" w:eastAsia="es-CR"/>
         </w:rPr>
         <w:drawing>
           <wp:inline distT="0" distB="0" distL="0" distR="0" wp14:anchorId="3E366123" wp14:editId="4739564E">
@@ -987,7 +990,7 @@
       <w:r>
         <w:rPr>
           <w:noProof/>
-          <w:lang w:val="es-MX" w:eastAsia="es-MX"/>
+          <w:lang w:val="es-CR" w:eastAsia="es-CR"/>
         </w:rPr>
         <w:drawing>
           <wp:inline distT="0" distB="0" distL="0" distR="0" wp14:anchorId="6432C53E" wp14:editId="0AC5D849">
@@ -1043,7 +1046,7 @@
       <w:r>
         <w:rPr>
           <w:noProof/>
-          <w:lang w:val="es-MX" w:eastAsia="es-MX"/>
+          <w:lang w:val="es-CR" w:eastAsia="es-CR"/>
         </w:rPr>
         <w:drawing>
           <wp:inline distT="0" distB="0" distL="0" distR="0" wp14:anchorId="63071D31" wp14:editId="22F7D53E">
@@ -1099,7 +1102,7 @@
       <w:r>
         <w:rPr>
           <w:noProof/>
-          <w:lang w:val="es-MX" w:eastAsia="es-MX"/>
+          <w:lang w:val="es-CR" w:eastAsia="es-CR"/>
         </w:rPr>
         <w:drawing>
           <wp:inline distT="0" distB="0" distL="0" distR="0" wp14:anchorId="18BC6958" wp14:editId="0F2202D4">
@@ -1383,7 +1386,7 @@
           <w:noProof/>
           <w:sz w:val="24"/>
           <w:szCs w:val="24"/>
-          <w:lang w:val="es-MX" w:eastAsia="es-MX"/>
+          <w:lang w:val="es-CR" w:eastAsia="es-CR"/>
         </w:rPr>
         <w:lastRenderedPageBreak/>
         <w:drawing>
@@ -1499,10 +1502,11 @@
         <w:ind w:left="720"/>
         <w:jc w:val="both"/>
       </w:pPr>
+      <w:bookmarkStart w:id="9" w:name="_GoBack"/>
       <w:r>
         <w:rPr>
           <w:noProof/>
-          <w:lang w:val="es-MX" w:eastAsia="es-MX"/>
+          <w:lang w:val="es-CR" w:eastAsia="es-CR"/>
         </w:rPr>
         <w:lastRenderedPageBreak/>
         <w:drawing>
@@ -1548,11 +1552,15 @@
           </wp:inline>
         </w:drawing>
       </w:r>
-    </w:p>
-    <w:p>
-      <w:pPr>
-        <w:pStyle w:val="Normal1"/>
-        <w:jc w:val="both"/>
+      <w:bookmarkEnd w:id="9"/>
+    </w:p>
+    <w:p>
+      <w:pPr>
+        <w:pStyle w:val="Normal1"/>
+        <w:jc w:val="both"/>
+        <w:rPr>
+          <w:shd w:val="clear" w:color="auto" w:fill="FFF2CC"/>
+        </w:rPr>
       </w:pPr>
       <w:r>
         <w:rPr>
@@ -1563,11 +1571,870 @@
     </w:p>
     <w:p>
       <w:pPr>
+        <w:pStyle w:val="Normal1"/>
+        <w:jc w:val="both"/>
+        <w:rPr>
+          <w:shd w:val="clear" w:color="auto" w:fill="FFF2CC"/>
+        </w:rPr>
+      </w:pPr>
+    </w:p>
+    <w:p>
+      <w:pPr>
+        <w:pStyle w:val="Normal1"/>
+        <w:jc w:val="both"/>
+        <w:rPr>
+          <w:shd w:val="clear" w:color="auto" w:fill="FFF2CC"/>
+        </w:rPr>
+      </w:pPr>
+    </w:p>
+    <w:p>
+      <w:pPr>
+        <w:pStyle w:val="Normal1"/>
+        <w:jc w:val="both"/>
+        <w:rPr>
+          <w:shd w:val="clear" w:color="auto" w:fill="FFF2CC"/>
+        </w:rPr>
+      </w:pPr>
+    </w:p>
+    <w:p>
+      <w:pPr>
+        <w:pStyle w:val="Normal1"/>
+        <w:jc w:val="both"/>
+        <w:rPr>
+          <w:shd w:val="clear" w:color="auto" w:fill="FFF2CC"/>
+        </w:rPr>
+      </w:pPr>
+    </w:p>
+    <w:p>
+      <w:pPr>
+        <w:pStyle w:val="Normal1"/>
+        <w:jc w:val="both"/>
+        <w:rPr>
+          <w:shd w:val="clear" w:color="auto" w:fill="FFF2CC"/>
+        </w:rPr>
+      </w:pPr>
+    </w:p>
+    <w:p>
+      <w:pPr>
+        <w:pStyle w:val="Normal1"/>
+        <w:jc w:val="both"/>
+        <w:rPr>
+          <w:shd w:val="clear" w:color="auto" w:fill="FFF2CC"/>
+        </w:rPr>
+      </w:pPr>
+    </w:p>
+    <w:p>
+      <w:pPr>
+        <w:pStyle w:val="Normal1"/>
+        <w:jc w:val="both"/>
+        <w:rPr>
+          <w:shd w:val="clear" w:color="auto" w:fill="FFF2CC"/>
+        </w:rPr>
+      </w:pPr>
+    </w:p>
+    <w:p>
+      <w:pPr>
+        <w:pStyle w:val="Normal1"/>
+        <w:jc w:val="both"/>
+        <w:rPr>
+          <w:shd w:val="clear" w:color="auto" w:fill="FFF2CC"/>
+        </w:rPr>
+      </w:pPr>
+    </w:p>
+    <w:p>
+      <w:pPr>
+        <w:pStyle w:val="Normal1"/>
+        <w:jc w:val="both"/>
+        <w:rPr>
+          <w:shd w:val="clear" w:color="auto" w:fill="FFF2CC"/>
+        </w:rPr>
+      </w:pPr>
+    </w:p>
+    <w:p>
+      <w:pPr>
+        <w:pStyle w:val="Normal1"/>
+        <w:jc w:val="both"/>
+        <w:rPr>
+          <w:shd w:val="clear" w:color="auto" w:fill="FFF2CC"/>
+        </w:rPr>
+      </w:pPr>
+    </w:p>
+    <w:p>
+      <w:pPr>
+        <w:pStyle w:val="Normal1"/>
+        <w:jc w:val="both"/>
+        <w:rPr>
+          <w:shd w:val="clear" w:color="auto" w:fill="FFF2CC"/>
+        </w:rPr>
+      </w:pPr>
+    </w:p>
+    <w:p>
+      <w:pPr>
+        <w:pStyle w:val="Normal1"/>
+        <w:jc w:val="both"/>
+        <w:rPr>
+          <w:shd w:val="clear" w:color="auto" w:fill="FFF2CC"/>
+        </w:rPr>
+      </w:pPr>
+    </w:p>
+    <w:p>
+      <w:pPr>
+        <w:pStyle w:val="Normal1"/>
+        <w:jc w:val="both"/>
+        <w:rPr>
+          <w:shd w:val="clear" w:color="auto" w:fill="FFF2CC"/>
+        </w:rPr>
+      </w:pPr>
+    </w:p>
+    <w:p>
+      <w:pPr>
+        <w:pStyle w:val="Normal1"/>
+        <w:jc w:val="both"/>
+        <w:rPr>
+          <w:shd w:val="clear" w:color="auto" w:fill="FFF2CC"/>
+        </w:rPr>
+      </w:pPr>
+    </w:p>
+    <w:p>
+      <w:pPr>
+        <w:pStyle w:val="Normal1"/>
+        <w:jc w:val="both"/>
+        <w:rPr>
+          <w:shd w:val="clear" w:color="auto" w:fill="FFF2CC"/>
+        </w:rPr>
+      </w:pPr>
+    </w:p>
+    <w:p>
+      <w:pPr>
+        <w:pStyle w:val="Normal1"/>
+        <w:jc w:val="both"/>
+        <w:rPr>
+          <w:shd w:val="clear" w:color="auto" w:fill="FFF2CC"/>
+        </w:rPr>
+      </w:pPr>
+    </w:p>
+    <w:p>
+      <w:pPr>
+        <w:pStyle w:val="Normal1"/>
+        <w:jc w:val="both"/>
+        <w:rPr>
+          <w:shd w:val="clear" w:color="auto" w:fill="FFF2CC"/>
+        </w:rPr>
+      </w:pPr>
+    </w:p>
+    <w:p>
+      <w:pPr>
+        <w:pStyle w:val="Normal1"/>
+        <w:jc w:val="both"/>
+        <w:rPr>
+          <w:shd w:val="clear" w:color="auto" w:fill="FFF2CC"/>
+        </w:rPr>
+      </w:pPr>
+    </w:p>
+    <w:p>
+      <w:pPr>
+        <w:pStyle w:val="Normal1"/>
+        <w:jc w:val="both"/>
+        <w:rPr>
+          <w:shd w:val="clear" w:color="auto" w:fill="FFF2CC"/>
+        </w:rPr>
+      </w:pPr>
+      <w:r>
+        <w:rPr>
+          <w:shd w:val="clear" w:color="auto" w:fill="FFF2CC"/>
+        </w:rPr>
+        <w:lastRenderedPageBreak/>
+        <w:t>Sprint 2</w:t>
+      </w:r>
+    </w:p>
+    <w:p>
+      <w:pPr>
+        <w:pStyle w:val="Normal1"/>
+        <w:jc w:val="both"/>
+        <w:rPr>
+          <w:shd w:val="clear" w:color="auto" w:fill="FFF2CC"/>
+        </w:rPr>
+      </w:pPr>
+      <w:r>
+        <w:rPr>
+          <w:shd w:val="clear" w:color="auto" w:fill="FFF2CC"/>
+        </w:rPr>
+        <w:t xml:space="preserve">Web </w:t>
+      </w:r>
+      <w:proofErr w:type="spellStart"/>
+      <w:r>
+        <w:rPr>
+          <w:shd w:val="clear" w:color="auto" w:fill="FFF2CC"/>
+        </w:rPr>
+        <w:t>Service</w:t>
+      </w:r>
+      <w:proofErr w:type="spellEnd"/>
+      <w:r>
+        <w:rPr>
+          <w:shd w:val="clear" w:color="auto" w:fill="FFF2CC"/>
+        </w:rPr>
+        <w:t xml:space="preserve"> REST</w:t>
+      </w:r>
+    </w:p>
+    <w:p>
+      <w:pPr>
+        <w:rPr>
+          <w:rFonts w:eastAsia="Arial" w:cstheme="minorHAnsi"/>
+          <w:color w:val="000000"/>
+          <w:sz w:val="24"/>
+          <w:szCs w:val="24"/>
+        </w:rPr>
+      </w:pPr>
+      <w:r>
+        <w:rPr>
+          <w:rFonts w:eastAsia="Arial" w:cstheme="minorHAnsi"/>
+          <w:color w:val="000000"/>
+          <w:sz w:val="24"/>
+          <w:szCs w:val="24"/>
+        </w:rPr>
+        <w:t>De</w:t>
+      </w:r>
+      <w:r>
+        <w:rPr>
+          <w:rFonts w:eastAsia="Arial" w:cstheme="minorHAnsi"/>
+          <w:color w:val="000000"/>
+          <w:sz w:val="24"/>
+          <w:szCs w:val="24"/>
+        </w:rPr>
+        <w:t xml:space="preserve">scripción: Web </w:t>
+      </w:r>
+      <w:proofErr w:type="spellStart"/>
+      <w:r>
+        <w:rPr>
+          <w:rFonts w:eastAsia="Arial" w:cstheme="minorHAnsi"/>
+          <w:color w:val="000000"/>
+          <w:sz w:val="24"/>
+          <w:szCs w:val="24"/>
+        </w:rPr>
+        <w:t>Service</w:t>
+      </w:r>
+      <w:proofErr w:type="spellEnd"/>
+      <w:r>
+        <w:rPr>
+          <w:rFonts w:eastAsia="Arial" w:cstheme="minorHAnsi"/>
+          <w:color w:val="000000"/>
+          <w:sz w:val="24"/>
+          <w:szCs w:val="24"/>
+        </w:rPr>
+        <w:t xml:space="preserve"> realizado</w:t>
+      </w:r>
+      <w:r>
+        <w:rPr>
+          <w:rFonts w:eastAsia="Arial" w:cstheme="minorHAnsi"/>
+          <w:color w:val="000000"/>
+          <w:sz w:val="24"/>
+          <w:szCs w:val="24"/>
+        </w:rPr>
+        <w:t xml:space="preserve"> en .NET. Este web </w:t>
+      </w:r>
+      <w:proofErr w:type="spellStart"/>
+      <w:r>
+        <w:rPr>
+          <w:rFonts w:eastAsia="Arial" w:cstheme="minorHAnsi"/>
+          <w:color w:val="000000"/>
+          <w:sz w:val="24"/>
+          <w:szCs w:val="24"/>
+        </w:rPr>
+        <w:t>service</w:t>
+      </w:r>
+      <w:proofErr w:type="spellEnd"/>
+      <w:r>
+        <w:rPr>
+          <w:rFonts w:eastAsia="Arial" w:cstheme="minorHAnsi"/>
+          <w:color w:val="000000"/>
+          <w:sz w:val="24"/>
+          <w:szCs w:val="24"/>
+        </w:rPr>
+        <w:t xml:space="preserve"> permite consultar los datos </w:t>
+      </w:r>
+      <w:r>
+        <w:rPr>
+          <w:rFonts w:eastAsia="Arial" w:cstheme="minorHAnsi"/>
+          <w:color w:val="000000"/>
+          <w:sz w:val="24"/>
+          <w:szCs w:val="24"/>
+        </w:rPr>
+        <w:t>multas que tiene una persona por infracciones de tránsito.</w:t>
+      </w:r>
+    </w:p>
+    <w:p>
+      <w:r>
+        <w:rPr>
+          <w:rFonts w:eastAsia="Arial" w:cstheme="minorHAnsi"/>
+          <w:color w:val="000000"/>
+          <w:sz w:val="24"/>
+          <w:szCs w:val="24"/>
+        </w:rPr>
+        <w:t>Ruta</w:t>
+      </w:r>
+      <w:r>
+        <w:t xml:space="preserve">: </w:t>
+      </w:r>
+      <w:hyperlink r:id="rId16" w:history="1">
+        <w:r>
+          <w:rPr>
+            <w:rStyle w:val="Hipervnculo"/>
+          </w:rPr>
+          <w:t>http://lacielsa.somee.com/RestF/Impuestos.svc</w:t>
+        </w:r>
+      </w:hyperlink>
+    </w:p>
+    <w:p>
+      <w:r>
+        <w:t>Ejemplo</w:t>
+      </w:r>
+      <w:proofErr w:type="gramStart"/>
+      <w:r>
+        <w:t xml:space="preserve">:  </w:t>
+      </w:r>
+      <w:r>
+        <w:t>http</w:t>
+      </w:r>
+      <w:proofErr w:type="gramEnd"/>
+      <w:r>
+        <w:t>://lacielsa.somee.com/RestF/ImpuestoS.svc/Impuestos/45675449</w:t>
+      </w:r>
+    </w:p>
+    <w:p/>
+    <w:p>
+      <w:pPr>
+        <w:rPr>
+          <w:shd w:val="clear" w:color="auto" w:fill="FFF2CC"/>
+        </w:rPr>
+      </w:pPr>
+      <w:r>
+        <w:rPr>
+          <w:noProof/>
+          <w:lang w:val="es-CR" w:eastAsia="es-CR"/>
+        </w:rPr>
+        <w:drawing>
+          <wp:inline distT="0" distB="0" distL="0" distR="0" wp14:anchorId="320C42CF" wp14:editId="116DA806">
+            <wp:extent cx="6134099" cy="3962400"/>
+            <wp:effectExtent l="19050" t="19050" r="635" b="0"/>
+            <wp:docPr id="11" name="Imagen 11"/>
+            <wp:cNvGraphicFramePr>
+              <a:graphicFrameLocks xmlns:a="http://schemas.openxmlformats.org/drawingml/2006/main" noChangeAspect="1"/>
+            </wp:cNvGraphicFramePr>
+            <a:graphic xmlns:a="http://schemas.openxmlformats.org/drawingml/2006/main">
+              <a:graphicData uri="http://schemas.openxmlformats.org/drawingml/2006/picture">
+                <pic:pic xmlns:pic="http://schemas.openxmlformats.org/drawingml/2006/picture">
+                  <pic:nvPicPr>
+                    <pic:cNvPr id="0" name=""/>
+                    <pic:cNvPicPr/>
+                  </pic:nvPicPr>
+                  <pic:blipFill rotWithShape="1">
+                    <a:blip r:embed="rId17"/>
+                    <a:srcRect t="3340" b="4009"/>
+                    <a:stretch/>
+                  </pic:blipFill>
+                  <pic:spPr bwMode="auto">
+                    <a:xfrm>
+                      <a:off x="0" y="0"/>
+                      <a:ext cx="6138545" cy="3965272"/>
+                    </a:xfrm>
+                    <a:prstGeom prst="rect">
+                      <a:avLst/>
+                    </a:prstGeom>
+                    <a:ln w="3175">
+                      <a:solidFill>
+                        <a:schemeClr val="tx1"/>
+                      </a:solidFill>
+                    </a:ln>
+                    <a:extLst>
+                      <a:ext uri="{53640926-AAD7-44D8-BBD7-CCE9431645EC}">
+                        <a14:shadowObscured xmlns:a14="http://schemas.microsoft.com/office/drawing/2010/main"/>
+                      </a:ext>
+                    </a:extLst>
+                  </pic:spPr>
+                </pic:pic>
+              </a:graphicData>
+            </a:graphic>
+          </wp:inline>
+        </w:drawing>
+      </w:r>
+    </w:p>
+    <w:p>
+      <w:pPr>
+        <w:rPr>
+          <w:shd w:val="clear" w:color="auto" w:fill="FFF2CC"/>
+        </w:rPr>
+      </w:pPr>
+    </w:p>
+    <w:p>
+      <w:pPr>
+        <w:pStyle w:val="Normal1"/>
+        <w:jc w:val="both"/>
+        <w:rPr>
+          <w:shd w:val="clear" w:color="auto" w:fill="FFF2CC"/>
+        </w:rPr>
+      </w:pPr>
+    </w:p>
+    <w:p>
+      <w:pPr>
+        <w:pStyle w:val="Normal1"/>
+        <w:jc w:val="both"/>
+        <w:rPr>
+          <w:shd w:val="clear" w:color="auto" w:fill="FFF2CC"/>
+        </w:rPr>
+      </w:pPr>
+    </w:p>
+    <w:p>
+      <w:pPr>
+        <w:pStyle w:val="Normal1"/>
+        <w:jc w:val="both"/>
+        <w:rPr>
+          <w:shd w:val="clear" w:color="auto" w:fill="FFF2CC"/>
+        </w:rPr>
+      </w:pPr>
+    </w:p>
+    <w:p>
+      <w:pPr>
+        <w:pStyle w:val="Normal1"/>
+        <w:jc w:val="both"/>
+        <w:rPr>
+          <w:shd w:val="clear" w:color="auto" w:fill="FFF2CC"/>
+        </w:rPr>
+      </w:pPr>
+    </w:p>
+    <w:p>
+      <w:pPr>
+        <w:pStyle w:val="Normal1"/>
+        <w:jc w:val="both"/>
+        <w:rPr>
+          <w:shd w:val="clear" w:color="auto" w:fill="FFF2CC"/>
+        </w:rPr>
+      </w:pPr>
+    </w:p>
+    <w:p>
+      <w:pPr>
+        <w:pStyle w:val="Normal1"/>
+        <w:jc w:val="both"/>
+        <w:rPr>
+          <w:shd w:val="clear" w:color="auto" w:fill="FFF2CC"/>
+        </w:rPr>
+      </w:pPr>
+    </w:p>
+    <w:p>
+      <w:pPr>
+        <w:pStyle w:val="Normal1"/>
+        <w:jc w:val="both"/>
+        <w:rPr>
+          <w:shd w:val="clear" w:color="auto" w:fill="FFF2CC"/>
+        </w:rPr>
+      </w:pPr>
+    </w:p>
+    <w:p>
+      <w:pPr>
+        <w:pStyle w:val="Normal1"/>
+        <w:jc w:val="both"/>
+        <w:rPr>
+          <w:shd w:val="clear" w:color="auto" w:fill="FFF2CC"/>
+        </w:rPr>
+      </w:pPr>
+    </w:p>
+    <w:p>
+      <w:pPr>
+        <w:pStyle w:val="Normal1"/>
+        <w:jc w:val="both"/>
+        <w:rPr>
+          <w:shd w:val="clear" w:color="auto" w:fill="FFF2CC"/>
+        </w:rPr>
+      </w:pPr>
+    </w:p>
+    <w:p>
+      <w:pPr>
+        <w:pStyle w:val="Normal1"/>
+        <w:jc w:val="both"/>
+        <w:rPr>
+          <w:shd w:val="clear" w:color="auto" w:fill="FFF2CC"/>
+        </w:rPr>
+      </w:pPr>
+    </w:p>
+    <w:p>
+      <w:pPr>
+        <w:pStyle w:val="Normal1"/>
+        <w:jc w:val="both"/>
+        <w:rPr>
+          <w:shd w:val="clear" w:color="auto" w:fill="FFF2CC"/>
+        </w:rPr>
+      </w:pPr>
+      <w:proofErr w:type="spellStart"/>
+      <w:r>
+        <w:rPr>
+          <w:shd w:val="clear" w:color="auto" w:fill="FFF2CC"/>
+        </w:rPr>
+        <w:lastRenderedPageBreak/>
+        <w:t>Tests</w:t>
+      </w:r>
+      <w:proofErr w:type="spellEnd"/>
+      <w:r>
+        <w:rPr>
+          <w:shd w:val="clear" w:color="auto" w:fill="FFF2CC"/>
+        </w:rPr>
+        <w:t xml:space="preserve"> unitarios</w:t>
+      </w:r>
+    </w:p>
+    <w:p>
+      <w:pPr>
+        <w:pStyle w:val="Normal1"/>
+        <w:jc w:val="both"/>
+        <w:rPr>
+          <w:rFonts w:asciiTheme="minorHAnsi" w:hAnsiTheme="minorHAnsi" w:cstheme="minorHAnsi"/>
+          <w:sz w:val="24"/>
+          <w:szCs w:val="24"/>
+        </w:rPr>
+      </w:pPr>
+      <w:r>
+        <w:rPr>
+          <w:rFonts w:asciiTheme="minorHAnsi" w:hAnsiTheme="minorHAnsi" w:cstheme="minorHAnsi"/>
+          <w:sz w:val="24"/>
+          <w:szCs w:val="24"/>
+        </w:rPr>
+        <w:t xml:space="preserve">Hemos utilizado la herramienta </w:t>
+      </w:r>
+      <w:proofErr w:type="spellStart"/>
+      <w:r>
+        <w:rPr>
+          <w:rFonts w:asciiTheme="minorHAnsi" w:hAnsiTheme="minorHAnsi" w:cstheme="minorHAnsi"/>
+          <w:sz w:val="24"/>
+          <w:szCs w:val="24"/>
+        </w:rPr>
+        <w:t>Advanced</w:t>
+      </w:r>
+      <w:proofErr w:type="spellEnd"/>
+      <w:r>
+        <w:rPr>
+          <w:rFonts w:asciiTheme="minorHAnsi" w:hAnsiTheme="minorHAnsi" w:cstheme="minorHAnsi"/>
+          <w:sz w:val="24"/>
+          <w:szCs w:val="24"/>
+        </w:rPr>
+        <w:t xml:space="preserve"> </w:t>
+      </w:r>
+      <w:proofErr w:type="spellStart"/>
+      <w:r>
+        <w:rPr>
+          <w:rFonts w:asciiTheme="minorHAnsi" w:hAnsiTheme="minorHAnsi" w:cstheme="minorHAnsi"/>
+          <w:sz w:val="24"/>
+          <w:szCs w:val="24"/>
+        </w:rPr>
+        <w:t>Rest</w:t>
+      </w:r>
+      <w:proofErr w:type="spellEnd"/>
+      <w:r>
+        <w:rPr>
+          <w:rFonts w:asciiTheme="minorHAnsi" w:hAnsiTheme="minorHAnsi" w:cstheme="minorHAnsi"/>
+          <w:sz w:val="24"/>
+          <w:szCs w:val="24"/>
+        </w:rPr>
+        <w:t xml:space="preserve"> </w:t>
+      </w:r>
+      <w:proofErr w:type="spellStart"/>
+      <w:r>
+        <w:rPr>
+          <w:rFonts w:asciiTheme="minorHAnsi" w:hAnsiTheme="minorHAnsi" w:cstheme="minorHAnsi"/>
+          <w:sz w:val="24"/>
+          <w:szCs w:val="24"/>
+        </w:rPr>
+        <w:t>Client</w:t>
+      </w:r>
+      <w:proofErr w:type="spellEnd"/>
+      <w:r>
+        <w:rPr>
+          <w:rFonts w:asciiTheme="minorHAnsi" w:hAnsiTheme="minorHAnsi" w:cstheme="minorHAnsi"/>
+          <w:sz w:val="24"/>
+          <w:szCs w:val="24"/>
+        </w:rPr>
+        <w:t xml:space="preserve"> para dicho motivo.</w:t>
+      </w:r>
+    </w:p>
+    <w:p>
+      <w:pPr>
+        <w:pStyle w:val="Normal1"/>
+        <w:jc w:val="both"/>
+        <w:rPr>
+          <w:rFonts w:asciiTheme="minorHAnsi" w:hAnsiTheme="minorHAnsi" w:cstheme="minorHAnsi"/>
+          <w:sz w:val="24"/>
+          <w:szCs w:val="24"/>
+        </w:rPr>
+      </w:pPr>
+    </w:p>
+    <w:p>
+      <w:r>
+        <w:rPr>
+          <w:noProof/>
+          <w:lang w:val="es-CR" w:eastAsia="es-CR"/>
+        </w:rPr>
+        <w:drawing>
+          <wp:inline distT="0" distB="0" distL="0" distR="0" wp14:anchorId="7F09FD81" wp14:editId="3D4F397F">
+            <wp:extent cx="6343650" cy="4829175"/>
+            <wp:effectExtent l="19050" t="19050" r="0" b="9525"/>
+            <wp:docPr id="8" name="Imagen 8"/>
+            <wp:cNvGraphicFramePr>
+              <a:graphicFrameLocks xmlns:a="http://schemas.openxmlformats.org/drawingml/2006/main" noChangeAspect="1"/>
+            </wp:cNvGraphicFramePr>
+            <a:graphic xmlns:a="http://schemas.openxmlformats.org/drawingml/2006/main">
+              <a:graphicData uri="http://schemas.openxmlformats.org/drawingml/2006/picture">
+                <pic:pic xmlns:pic="http://schemas.openxmlformats.org/drawingml/2006/picture">
+                  <pic:nvPicPr>
+                    <pic:cNvPr id="0" name=""/>
+                    <pic:cNvPicPr/>
+                  </pic:nvPicPr>
+                  <pic:blipFill rotWithShape="1">
+                    <a:blip r:embed="rId18"/>
+                    <a:srcRect t="7470" b="7647"/>
+                    <a:stretch/>
+                  </pic:blipFill>
+                  <pic:spPr bwMode="auto">
+                    <a:xfrm>
+                      <a:off x="0" y="0"/>
+                      <a:ext cx="6345804" cy="4830815"/>
+                    </a:xfrm>
+                    <a:prstGeom prst="rect">
+                      <a:avLst/>
+                    </a:prstGeom>
+                    <a:ln w="3175">
+                      <a:solidFill>
+                        <a:schemeClr val="tx1"/>
+                      </a:solidFill>
+                    </a:ln>
+                    <a:extLst>
+                      <a:ext uri="{53640926-AAD7-44D8-BBD7-CCE9431645EC}">
+                        <a14:shadowObscured xmlns:a14="http://schemas.microsoft.com/office/drawing/2010/main"/>
+                      </a:ext>
+                    </a:extLst>
+                  </pic:spPr>
+                </pic:pic>
+              </a:graphicData>
+            </a:graphic>
+          </wp:inline>
+        </w:drawing>
+      </w:r>
+    </w:p>
+    <w:p/>
+    <w:p>
+      <w:r>
+        <w:rPr>
+          <w:noProof/>
+          <w:lang w:val="es-CR" w:eastAsia="es-CR"/>
+        </w:rPr>
+        <w:lastRenderedPageBreak/>
+        <w:drawing>
+          <wp:inline distT="0" distB="0" distL="0" distR="0" wp14:anchorId="235D8BE3" wp14:editId="56CC59A2">
+            <wp:extent cx="6592386" cy="4219575"/>
+            <wp:effectExtent l="19050" t="19050" r="0" b="0"/>
+            <wp:docPr id="9" name="Imagen 9"/>
+            <wp:cNvGraphicFramePr>
+              <a:graphicFrameLocks xmlns:a="http://schemas.openxmlformats.org/drawingml/2006/main" noChangeAspect="1"/>
+            </wp:cNvGraphicFramePr>
+            <a:graphic xmlns:a="http://schemas.openxmlformats.org/drawingml/2006/main">
+              <a:graphicData uri="http://schemas.openxmlformats.org/drawingml/2006/picture">
+                <pic:pic xmlns:pic="http://schemas.openxmlformats.org/drawingml/2006/picture">
+                  <pic:nvPicPr>
+                    <pic:cNvPr id="0" name=""/>
+                    <pic:cNvPicPr/>
+                  </pic:nvPicPr>
+                  <pic:blipFill rotWithShape="1">
+                    <a:blip r:embed="rId19"/>
+                    <a:srcRect t="7696" b="6968"/>
+                    <a:stretch/>
+                  </pic:blipFill>
+                  <pic:spPr bwMode="auto">
+                    <a:xfrm>
+                      <a:off x="0" y="0"/>
+                      <a:ext cx="6594625" cy="4221008"/>
+                    </a:xfrm>
+                    <a:prstGeom prst="rect">
+                      <a:avLst/>
+                    </a:prstGeom>
+                    <a:ln w="3175">
+                      <a:solidFill>
+                        <a:schemeClr val="tx1"/>
+                      </a:solidFill>
+                    </a:ln>
+                    <a:extLst>
+                      <a:ext uri="{53640926-AAD7-44D8-BBD7-CCE9431645EC}">
+                        <a14:shadowObscured xmlns:a14="http://schemas.microsoft.com/office/drawing/2010/main"/>
+                      </a:ext>
+                    </a:extLst>
+                  </pic:spPr>
+                </pic:pic>
+              </a:graphicData>
+            </a:graphic>
+          </wp:inline>
+        </w:drawing>
+      </w:r>
+    </w:p>
+    <w:p/>
+    <w:p/>
+    <w:p/>
+    <w:p>
+      <w:r>
+        <w:t>AQUÍ MENSAJERÍA</w:t>
+      </w:r>
+    </w:p>
+    <w:p>
+      <w:pPr>
+        <w:pStyle w:val="Normal1"/>
+        <w:jc w:val="both"/>
+      </w:pPr>
+    </w:p>
+    <w:p>
+      <w:pPr>
         <w:pStyle w:val="Ttulo3"/>
         <w:jc w:val="both"/>
       </w:pPr>
-      <w:bookmarkStart w:id="9" w:name="h.3424w6c8xq6" w:colFirst="0" w:colLast="0"/>
-      <w:bookmarkEnd w:id="9"/>
+      <w:bookmarkStart w:id="10" w:name="h.3424w6c8xq6" w:colFirst="0" w:colLast="0"/>
+      <w:bookmarkEnd w:id="10"/>
+    </w:p>
+    <w:p>
+      <w:pPr>
+        <w:pStyle w:val="Ttulo3"/>
+        <w:jc w:val="both"/>
+      </w:pPr>
+    </w:p>
+    <w:p>
+      <w:pPr>
+        <w:pStyle w:val="Ttulo3"/>
+        <w:jc w:val="both"/>
+      </w:pPr>
+    </w:p>
+    <w:p>
+      <w:pPr>
+        <w:pStyle w:val="Ttulo3"/>
+        <w:jc w:val="both"/>
+      </w:pPr>
+    </w:p>
+    <w:p>
+      <w:pPr>
+        <w:pStyle w:val="Ttulo3"/>
+        <w:jc w:val="both"/>
+      </w:pPr>
+    </w:p>
+    <w:p>
+      <w:pPr>
+        <w:pStyle w:val="Ttulo3"/>
+        <w:jc w:val="both"/>
+      </w:pPr>
+      <w:r>
+        <w:lastRenderedPageBreak/>
+        <w:t>Fuentes de Datos</w:t>
+      </w:r>
+    </w:p>
+    <w:p>
+      <w:pPr>
+        <w:pStyle w:val="Normal1"/>
+      </w:pPr>
+      <w:r>
+        <w:t xml:space="preserve">La información manejada se encuentra en SQL Server </w:t>
+      </w:r>
+      <w:r>
+        <w:t xml:space="preserve">2008 </w:t>
+      </w:r>
+      <w:r>
+        <w:t xml:space="preserve">en un </w:t>
+      </w:r>
+      <w:proofErr w:type="spellStart"/>
+      <w:r>
+        <w:t>hosting</w:t>
+      </w:r>
+      <w:proofErr w:type="spellEnd"/>
+      <w:r>
+        <w:t xml:space="preserve"> en internet.</w:t>
+      </w:r>
+    </w:p>
+    <w:p>
+      <w:pPr>
+        <w:pStyle w:val="Normal1"/>
+      </w:pPr>
+    </w:p>
+    <w:p>
+      <w:pPr>
+        <w:pStyle w:val="Normal1"/>
+      </w:pPr>
+      <w:r>
+        <w:t>Tabla Personas</w:t>
+      </w:r>
+    </w:p>
+    <w:p>
+      <w:pPr>
+        <w:pStyle w:val="Ttulo3"/>
+        <w:jc w:val="both"/>
+      </w:pPr>
+      <w:r>
+        <w:rPr>
+          <w:noProof/>
+          <w:lang w:val="es-CR" w:eastAsia="es-CR"/>
+        </w:rPr>
+        <w:drawing>
+          <wp:inline distT="0" distB="0" distL="0" distR="0" wp14:anchorId="1FD7D86C" wp14:editId="09C11119">
+            <wp:extent cx="5467350" cy="2362200"/>
+            <wp:effectExtent l="0" t="0" r="0" b="0"/>
+            <wp:docPr id="12" name="Imagen 12"/>
+            <wp:cNvGraphicFramePr>
+              <a:graphicFrameLocks xmlns:a="http://schemas.openxmlformats.org/drawingml/2006/main" noChangeAspect="1"/>
+            </wp:cNvGraphicFramePr>
+            <a:graphic xmlns:a="http://schemas.openxmlformats.org/drawingml/2006/main">
+              <a:graphicData uri="http://schemas.openxmlformats.org/drawingml/2006/picture">
+                <pic:pic xmlns:pic="http://schemas.openxmlformats.org/drawingml/2006/picture">
+                  <pic:nvPicPr>
+                    <pic:cNvPr id="0" name=""/>
+                    <pic:cNvPicPr/>
+                  </pic:nvPicPr>
+                  <pic:blipFill rotWithShape="1">
+                    <a:blip r:embed="rId20"/>
+                    <a:srcRect t="8424" r="51424" b="28533"/>
+                    <a:stretch/>
+                  </pic:blipFill>
+                  <pic:spPr bwMode="auto">
+                    <a:xfrm>
+                      <a:off x="0" y="0"/>
+                      <a:ext cx="5476248" cy="2366044"/>
+                    </a:xfrm>
+                    <a:prstGeom prst="rect">
+                      <a:avLst/>
+                    </a:prstGeom>
+                    <a:ln>
+                      <a:noFill/>
+                    </a:ln>
+                    <a:extLst>
+                      <a:ext uri="{53640926-AAD7-44D8-BBD7-CCE9431645EC}">
+                        <a14:shadowObscured xmlns:a14="http://schemas.microsoft.com/office/drawing/2010/main"/>
+                      </a:ext>
+                    </a:extLst>
+                  </pic:spPr>
+                </pic:pic>
+              </a:graphicData>
+            </a:graphic>
+          </wp:inline>
+        </w:drawing>
+      </w:r>
+    </w:p>
+    <w:p>
+      <w:pPr>
+        <w:pStyle w:val="Normal1"/>
+      </w:pPr>
+    </w:p>
+    <w:p>
+      <w:pPr>
+        <w:pStyle w:val="Normal1"/>
+      </w:pPr>
+    </w:p>
+    <w:p>
+      <w:pPr>
+        <w:pStyle w:val="Ttulo3"/>
+        <w:jc w:val="both"/>
+      </w:pPr>
+    </w:p>
+    <w:p>
+      <w:pPr>
+        <w:pStyle w:val="Ttulo3"/>
+        <w:jc w:val="both"/>
+      </w:pPr>
       <w:r>
         <w:t>Conclusiones</w:t>
       </w:r>
@@ -1687,31 +2554,31 @@
     </w:p>
     <w:p>
       <w:r>
+        <w:t>Registro Nacional de Identificación y Estado Civil</w:t>
+      </w:r>
+    </w:p>
+    <w:p>
+      <w:pPr>
+        <w:rPr>
+          <w:b/>
+        </w:rPr>
+      </w:pPr>
+      <w:r>
+        <w:rPr>
+          <w:b/>
+        </w:rPr>
+        <w:t>S</w:t>
+      </w:r>
+      <w:r>
+        <w:rPr>
+          <w:b/>
+        </w:rPr>
+        <w:t>AT</w:t>
+      </w:r>
+    </w:p>
+    <w:p>
+      <w:r>
         <w:lastRenderedPageBreak/>
-        <w:t>Registro Nacional de Identificación y Estado Civil</w:t>
-      </w:r>
-    </w:p>
-    <w:p>
-      <w:pPr>
-        <w:rPr>
-          <w:b/>
-        </w:rPr>
-      </w:pPr>
-      <w:r>
-        <w:rPr>
-          <w:b/>
-        </w:rPr>
-        <w:t>S</w:t>
-      </w:r>
-      <w:r>
-        <w:rPr>
-          <w:b/>
-        </w:rPr>
-        <w:t>AT</w:t>
-      </w:r>
-    </w:p>
-    <w:p>
-      <w:r>
         <w:t>Sistema de Administración Tributaria</w:t>
       </w:r>
     </w:p>
@@ -1780,7 +2647,7 @@
         </w:rPr>
         <w:t xml:space="preserve">Jorge Wust: </w:t>
       </w:r>
-      <w:hyperlink r:id="rId16" w:tgtFrame="_blank" w:history="1">
+      <w:hyperlink r:id="rId21" w:tgtFrame="_blank" w:history="1">
         <w:r>
           <w:rPr>
             <w:rStyle w:val="Hipervnculo"/>
@@ -1793,11 +2660,9 @@
           <w:t>http://jorgewustarr.blogspot.com/</w:t>
         </w:r>
       </w:hyperlink>
-      <w:bookmarkStart w:id="10" w:name="_GoBack"/>
-      <w:bookmarkEnd w:id="10"/>
     </w:p>
     <w:sectPr>
-      <w:headerReference w:type="default" r:id="rId17"/>
+      <w:headerReference w:type="default" r:id="rId22"/>
       <w:pgSz w:w="12240" w:h="15840"/>
       <w:pgMar w:top="1440" w:right="1440" w:bottom="1440" w:left="1440" w:header="720" w:footer="720" w:gutter="0"/>
       <w:cols w:space="720"/>

</xml_diff>